<commit_message>
Cassandra app + assets update + walkthru update
Cassandra app + assets update + walkthru update
</commit_message>
<xml_diff>
--- a/Demo Steps.docx
+++ b/Demo Steps.docx
@@ -12,7 +12,19 @@
         <w:rPr>
           <w:rStyle w:val="Heading1Char"/>
         </w:rPr>
-        <w:t xml:space="preserve">Demo: </w:t>
+        <w:t>Demo</w:t>
+      </w:r>
+      <w:r>
+        <w:rPr>
+          <w:rStyle w:val="Heading1Char"/>
+        </w:rPr>
+        <w:t xml:space="preserve"> 1</w:t>
+      </w:r>
+      <w:r>
+        <w:rPr>
+          <w:rStyle w:val="Heading1Char"/>
+        </w:rPr>
+        <w:t xml:space="preserve">: </w:t>
       </w:r>
       <w:r>
         <w:rPr>
@@ -30,10 +42,7 @@
         </w:numPr>
       </w:pPr>
       <w:r>
-        <w:t xml:space="preserve">Demo </w:t>
-      </w:r>
-      <w:r>
-        <w:t>the stock example</w:t>
+        <w:t>Demo the stock example</w:t>
       </w:r>
     </w:p>
     <w:p>
@@ -45,10 +54,7 @@
         </w:numPr>
       </w:pPr>
       <w:r>
-        <w:t xml:space="preserve">An embedded database - </w:t>
-      </w:r>
-      <w:r>
-        <w:t>Show the location of the .</w:t>
+        <w:t>An embedded database - Show the location of the .</w:t>
       </w:r>
       <w:proofErr w:type="spellStart"/>
       <w:r>
@@ -84,27 +90,31 @@
           <w:szCs w:val="22"/>
         </w:rPr>
       </w:pPr>
-      <w:bookmarkStart w:id="0" w:name="_GoBack"/>
-      <w:bookmarkEnd w:id="0"/>
-    </w:p>
-    <w:p>
-      <w:r>
-        <w:rPr>
-          <w:rStyle w:val="Heading1Char"/>
-        </w:rPr>
-        <w:t xml:space="preserve">Demo: </w:t>
+    </w:p>
+    <w:p>
+      <w:r>
+        <w:rPr>
+          <w:rStyle w:val="Heading1Char"/>
+        </w:rPr>
+        <w:t>Demo</w:t>
+      </w:r>
+      <w:r>
+        <w:rPr>
+          <w:rStyle w:val="Heading1Char"/>
+        </w:rPr>
+        <w:t xml:space="preserve"> 2</w:t>
+      </w:r>
+      <w:r>
+        <w:rPr>
+          <w:rStyle w:val="Heading1Char"/>
+        </w:rPr>
+        <w:t xml:space="preserve">: </w:t>
       </w:r>
       <w:r>
         <w:rPr>
           <w:rStyle w:val="Heading1Char"/>
         </w:rPr>
         <w:t>Redis</w:t>
-      </w:r>
-      <w:r>
-        <w:rPr>
-          <w:b/>
-        </w:rPr>
-        <w:br/>
       </w:r>
     </w:p>
     <w:p>
@@ -165,23 +175,316 @@
       </w:r>
     </w:p>
     <w:p>
-      <w:r>
+      <w:pPr>
         <w:rPr>
           <w:b/>
         </w:rPr>
+      </w:pPr>
+    </w:p>
+    <w:p>
+      <w:r>
+        <w:rPr>
+          <w:rStyle w:val="Heading1Char"/>
+        </w:rPr>
+        <w:t>Demo</w:t>
+      </w:r>
+      <w:r>
+        <w:rPr>
+          <w:rStyle w:val="Heading1Char"/>
+        </w:rPr>
+        <w:t xml:space="preserve"> 3</w:t>
+      </w:r>
+      <w:r>
+        <w:rPr>
+          <w:rStyle w:val="Heading1Char"/>
+        </w:rPr>
+        <w:t xml:space="preserve">: </w:t>
+      </w:r>
+      <w:r>
+        <w:rPr>
+          <w:rStyle w:val="Heading1Char"/>
+        </w:rPr>
+        <w:t>MongoDB</w:t>
+      </w:r>
+    </w:p>
+    <w:p>
+      <w:pPr>
+        <w:pStyle w:val="ListParagraph"/>
+        <w:numPr>
+          <w:ilvl w:val="0"/>
+          <w:numId w:val="6"/>
+        </w:numPr>
+      </w:pPr>
+      <w:r>
+        <w:t>TBD</w:t>
+      </w:r>
+    </w:p>
+    <w:p/>
+    <w:p>
+      <w:r>
+        <w:rPr>
+          <w:rStyle w:val="Heading1Char"/>
+        </w:rPr>
+        <w:t>Demo</w:t>
+      </w:r>
+      <w:r>
+        <w:rPr>
+          <w:rStyle w:val="Heading1Char"/>
+        </w:rPr>
+        <w:t xml:space="preserve"> 4</w:t>
+      </w:r>
+      <w:r>
+        <w:rPr>
+          <w:rStyle w:val="Heading1Char"/>
+        </w:rPr>
+        <w:t xml:space="preserve">: </w:t>
+      </w:r>
+      <w:r>
+        <w:rPr>
+          <w:rStyle w:val="Heading1Char"/>
+        </w:rPr>
+        <w:t>E</w:t>
+      </w:r>
+      <w:r>
+        <w:rPr>
+          <w:rStyle w:val="Heading1Char"/>
+        </w:rPr>
+        <w:t>lasticsearch</w:t>
+      </w:r>
+    </w:p>
+    <w:p>
+      <w:pPr>
+        <w:pStyle w:val="ListParagraph"/>
+        <w:numPr>
+          <w:ilvl w:val="0"/>
+          <w:numId w:val="6"/>
+        </w:numPr>
+      </w:pPr>
+      <w:r>
+        <w:t>TBD</w:t>
+      </w:r>
+    </w:p>
+    <w:p/>
+    <w:p>
+      <w:r>
+        <w:rPr>
+          <w:rStyle w:val="Heading1Char"/>
+        </w:rPr>
+        <w:t>Demo</w:t>
+      </w:r>
+      <w:r>
+        <w:rPr>
+          <w:rStyle w:val="Heading1Char"/>
+        </w:rPr>
+        <w:t xml:space="preserve"> 5</w:t>
+      </w:r>
+      <w:r>
+        <w:rPr>
+          <w:rStyle w:val="Heading1Char"/>
+        </w:rPr>
+        <w:t xml:space="preserve">: </w:t>
+      </w:r>
+      <w:r>
+        <w:rPr>
+          <w:rStyle w:val="Heading1Char"/>
+        </w:rPr>
+        <w:t>Neo4J</w:t>
+      </w:r>
+    </w:p>
+    <w:p>
+      <w:pPr>
+        <w:pStyle w:val="ListParagraph"/>
+        <w:numPr>
+          <w:ilvl w:val="0"/>
+          <w:numId w:val="6"/>
+        </w:numPr>
+      </w:pPr>
+      <w:r>
+        <w:t>TBD</w:t>
+      </w:r>
+    </w:p>
+    <w:p>
+      <w:bookmarkStart w:id="0" w:name="_GoBack"/>
+      <w:bookmarkEnd w:id="0"/>
+      <w:r>
+        <w:rPr>
+          <w:b/>
+        </w:rPr>
         <w:br/>
       </w:r>
-    </w:p>
-    <w:p>
-      <w:pPr>
+      <w:r>
         <w:rPr>
           <w:b/>
         </w:rPr>
-      </w:pPr>
-      <w:r>
+        <w:br/>
+      </w:r>
+      <w:r>
+        <w:rPr>
+          <w:rStyle w:val="Heading1Char"/>
+        </w:rPr>
+        <w:t>Demo</w:t>
+      </w:r>
+      <w:r>
+        <w:rPr>
+          <w:rStyle w:val="Heading1Char"/>
+        </w:rPr>
+        <w:t xml:space="preserve"> 6</w:t>
+      </w:r>
+      <w:r>
+        <w:rPr>
+          <w:rStyle w:val="Heading1Char"/>
+        </w:rPr>
+        <w:t xml:space="preserve">: </w:t>
+      </w:r>
+      <w:r>
+        <w:rPr>
+          <w:rStyle w:val="Heading1Char"/>
+        </w:rPr>
+        <w:t>Apache Cassandra</w:t>
+      </w:r>
+    </w:p>
+    <w:p>
+      <w:pPr>
+        <w:pStyle w:val="ListParagraph"/>
+        <w:numPr>
+          <w:ilvl w:val="0"/>
+          <w:numId w:val="5"/>
+        </w:numPr>
+        <w:rPr>
+          <w:color w:val="FF0000"/>
+        </w:rPr>
+      </w:pPr>
+      <w:r>
+        <w:rPr>
+          <w:color w:val="FF0000"/>
+        </w:rPr>
+        <w:t xml:space="preserve">MAKE SURE: </w:t>
+      </w:r>
+      <w:r>
+        <w:rPr>
+          <w:color w:val="FF0000"/>
+        </w:rPr>
+        <w:t xml:space="preserve">I have </w:t>
+      </w:r>
+      <w:r>
+        <w:rPr>
+          <w:color w:val="FF0000"/>
+        </w:rPr>
+        <w:t>already run the W</w:t>
+      </w:r>
+      <w:r>
+        <w:rPr>
+          <w:color w:val="FF0000"/>
+        </w:rPr>
+        <w:t>inForms</w:t>
+      </w:r>
+      <w:r>
+        <w:rPr>
+          <w:color w:val="FF0000"/>
+        </w:rPr>
+        <w:t xml:space="preserve"> loader so the database has populated</w:t>
+      </w:r>
+    </w:p>
+    <w:p>
+      <w:pPr>
+        <w:pStyle w:val="ListParagraph"/>
+        <w:numPr>
+          <w:ilvl w:val="0"/>
+          <w:numId w:val="5"/>
+        </w:numPr>
+      </w:pPr>
+      <w:r>
+        <w:t>Mess around in the console</w:t>
+      </w:r>
+      <w:r>
+        <w:t xml:space="preserve"> =&gt; CQL</w:t>
+      </w:r>
+    </w:p>
+    <w:p>
+      <w:pPr>
+        <w:pStyle w:val="ListParagraph"/>
+        <w:numPr>
+          <w:ilvl w:val="0"/>
+          <w:numId w:val="5"/>
+        </w:numPr>
+      </w:pPr>
+      <w:r>
+        <w:t>Probably just go through the queries in the CQL GUI tool</w:t>
+      </w:r>
+    </w:p>
+    <w:p>
+      <w:pPr>
+        <w:pStyle w:val="ListParagraph"/>
+        <w:numPr>
+          <w:ilvl w:val="1"/>
+          <w:numId w:val="5"/>
+        </w:numPr>
+      </w:pPr>
+      <w:r>
+        <w:t>SELECT * FROM users;</w:t>
+      </w:r>
+    </w:p>
+    <w:p>
+      <w:pPr>
+        <w:pStyle w:val="ListParagraph"/>
+        <w:numPr>
+          <w:ilvl w:val="1"/>
+          <w:numId w:val="5"/>
+        </w:numPr>
+      </w:pPr>
+      <w:r>
+        <w:t>SELECT * FROM followed where username = ‘Molly’;</w:t>
+      </w:r>
+    </w:p>
+    <w:p>
+      <w:pPr>
+        <w:pStyle w:val="ListParagraph"/>
+        <w:numPr>
+          <w:ilvl w:val="1"/>
+          <w:numId w:val="5"/>
+        </w:numPr>
+      </w:pPr>
+      <w:r>
+        <w:t>SELECT * FROM posts;</w:t>
+      </w:r>
+    </w:p>
+    <w:p>
+      <w:pPr>
+        <w:pStyle w:val="ListParagraph"/>
+        <w:numPr>
+          <w:ilvl w:val="1"/>
+          <w:numId w:val="5"/>
+        </w:numPr>
+      </w:pPr>
+      <w:r>
+        <w:t>SELECT * FROM posts where username = ‘Jimmy’;</w:t>
+      </w:r>
+    </w:p>
+    <w:p>
+      <w:pPr>
         <w:rPr>
           <w:b/>
         </w:rPr>
+      </w:pPr>
+    </w:p>
+    <w:p>
+      <w:pPr>
+        <w:rPr>
+          <w:b/>
+        </w:rPr>
+      </w:pPr>
+    </w:p>
+    <w:p>
+      <w:pPr>
+        <w:rPr>
+          <w:b/>
+        </w:rPr>
+      </w:pPr>
+      <w:r>
+        <w:rPr>
+          <w:b/>
+        </w:rPr>
+        <w:lastRenderedPageBreak/>
         <w:br/>
       </w:r>
       <w:r>
@@ -247,7 +550,13 @@
         <w:rPr>
           <w:b/>
         </w:rPr>
-        <w:t>Demo: Azure Search</w:t>
+        <w:t xml:space="preserve">Demo: </w:t>
+      </w:r>
+      <w:r>
+        <w:rPr>
+          <w:b/>
+        </w:rPr>
+        <w:t>Elasticsearch</w:t>
       </w:r>
     </w:p>
     <w:p>
@@ -339,50 +648,6 @@
       </w:r>
     </w:p>
     <w:p>
-      <w:r>
-        <w:lastRenderedPageBreak/>
-        <w:t>Start up the app – so it populates</w:t>
-      </w:r>
-      <w:r>
-        <w:br/>
-        <w:t>Show off the beautiful diagnostics</w:t>
-      </w:r>
-      <w:r>
-        <w:br/>
-        <w:t>Mess around in the console</w:t>
-      </w:r>
-      <w:r>
-        <w:br/>
-        <w:t xml:space="preserve">Show the </w:t>
-      </w:r>
-      <w:proofErr w:type="spellStart"/>
-      <w:r>
-        <w:t>init</w:t>
-      </w:r>
-      <w:proofErr w:type="spellEnd"/>
-      <w:r>
-        <w:t xml:space="preserve"> code (has raw-</w:t>
-      </w:r>
-      <w:proofErr w:type="spellStart"/>
-      <w:r>
-        <w:t>ish</w:t>
-      </w:r>
-      <w:proofErr w:type="spellEnd"/>
-      <w:r>
-        <w:t xml:space="preserve"> </w:t>
-      </w:r>
-      <w:proofErr w:type="spellStart"/>
-      <w:r>
-        <w:t>sql</w:t>
-      </w:r>
-      <w:proofErr w:type="spellEnd"/>
-      <w:r>
-        <w:t>) =&gt; CQL</w:t>
-      </w:r>
-      <w:r>
-        <w:br/>
-        <w:t>But also a LINQ provider…which is the preferred way. Show them around code in controller actions (not using repo pattern here)</w:t>
-      </w:r>
       <w:r>
         <w:br/>
       </w:r>
@@ -520,6 +785,119 @@
     </w:lvl>
   </w:abstractNum>
   <w:abstractNum w:abstractNumId="1" w15:restartNumberingAfterBreak="0">
+    <w:nsid w:val="08222FB4"/>
+    <w:multiLevelType w:val="hybridMultilevel"/>
+    <w:tmpl w:val="9DA079F4"/>
+    <w:lvl w:ilvl="0" w:tplc="04090001">
+      <w:start w:val="1"/>
+      <w:numFmt w:val="bullet"/>
+      <w:lvlText w:val=""/>
+      <w:lvlJc w:val="left"/>
+      <w:pPr>
+        <w:ind w:left="720" w:hanging="360"/>
+      </w:pPr>
+      <w:rPr>
+        <w:rFonts w:ascii="Symbol" w:hAnsi="Symbol" w:hint="default"/>
+      </w:rPr>
+    </w:lvl>
+    <w:lvl w:ilvl="1" w:tplc="04090003" w:tentative="1">
+      <w:start w:val="1"/>
+      <w:numFmt w:val="bullet"/>
+      <w:lvlText w:val="o"/>
+      <w:lvlJc w:val="left"/>
+      <w:pPr>
+        <w:ind w:left="1440" w:hanging="360"/>
+      </w:pPr>
+      <w:rPr>
+        <w:rFonts w:ascii="Courier New" w:hAnsi="Courier New" w:cs="Courier New" w:hint="default"/>
+      </w:rPr>
+    </w:lvl>
+    <w:lvl w:ilvl="2" w:tplc="04090005" w:tentative="1">
+      <w:start w:val="1"/>
+      <w:numFmt w:val="bullet"/>
+      <w:lvlText w:val=""/>
+      <w:lvlJc w:val="left"/>
+      <w:pPr>
+        <w:ind w:left="2160" w:hanging="360"/>
+      </w:pPr>
+      <w:rPr>
+        <w:rFonts w:ascii="Wingdings" w:hAnsi="Wingdings" w:hint="default"/>
+      </w:rPr>
+    </w:lvl>
+    <w:lvl w:ilvl="3" w:tplc="04090001" w:tentative="1">
+      <w:start w:val="1"/>
+      <w:numFmt w:val="bullet"/>
+      <w:lvlText w:val=""/>
+      <w:lvlJc w:val="left"/>
+      <w:pPr>
+        <w:ind w:left="2880" w:hanging="360"/>
+      </w:pPr>
+      <w:rPr>
+        <w:rFonts w:ascii="Symbol" w:hAnsi="Symbol" w:hint="default"/>
+      </w:rPr>
+    </w:lvl>
+    <w:lvl w:ilvl="4" w:tplc="04090003" w:tentative="1">
+      <w:start w:val="1"/>
+      <w:numFmt w:val="bullet"/>
+      <w:lvlText w:val="o"/>
+      <w:lvlJc w:val="left"/>
+      <w:pPr>
+        <w:ind w:left="3600" w:hanging="360"/>
+      </w:pPr>
+      <w:rPr>
+        <w:rFonts w:ascii="Courier New" w:hAnsi="Courier New" w:cs="Courier New" w:hint="default"/>
+      </w:rPr>
+    </w:lvl>
+    <w:lvl w:ilvl="5" w:tplc="04090005" w:tentative="1">
+      <w:start w:val="1"/>
+      <w:numFmt w:val="bullet"/>
+      <w:lvlText w:val=""/>
+      <w:lvlJc w:val="left"/>
+      <w:pPr>
+        <w:ind w:left="4320" w:hanging="360"/>
+      </w:pPr>
+      <w:rPr>
+        <w:rFonts w:ascii="Wingdings" w:hAnsi="Wingdings" w:hint="default"/>
+      </w:rPr>
+    </w:lvl>
+    <w:lvl w:ilvl="6" w:tplc="04090001" w:tentative="1">
+      <w:start w:val="1"/>
+      <w:numFmt w:val="bullet"/>
+      <w:lvlText w:val=""/>
+      <w:lvlJc w:val="left"/>
+      <w:pPr>
+        <w:ind w:left="5040" w:hanging="360"/>
+      </w:pPr>
+      <w:rPr>
+        <w:rFonts w:ascii="Symbol" w:hAnsi="Symbol" w:hint="default"/>
+      </w:rPr>
+    </w:lvl>
+    <w:lvl w:ilvl="7" w:tplc="04090003" w:tentative="1">
+      <w:start w:val="1"/>
+      <w:numFmt w:val="bullet"/>
+      <w:lvlText w:val="o"/>
+      <w:lvlJc w:val="left"/>
+      <w:pPr>
+        <w:ind w:left="5760" w:hanging="360"/>
+      </w:pPr>
+      <w:rPr>
+        <w:rFonts w:ascii="Courier New" w:hAnsi="Courier New" w:cs="Courier New" w:hint="default"/>
+      </w:rPr>
+    </w:lvl>
+    <w:lvl w:ilvl="8" w:tplc="04090005" w:tentative="1">
+      <w:start w:val="1"/>
+      <w:numFmt w:val="bullet"/>
+      <w:lvlText w:val=""/>
+      <w:lvlJc w:val="left"/>
+      <w:pPr>
+        <w:ind w:left="6480" w:hanging="360"/>
+      </w:pPr>
+      <w:rPr>
+        <w:rFonts w:ascii="Wingdings" w:hAnsi="Wingdings" w:hint="default"/>
+      </w:rPr>
+    </w:lvl>
+  </w:abstractNum>
+  <w:abstractNum w:abstractNumId="2" w15:restartNumberingAfterBreak="0">
     <w:nsid w:val="0C1C4997"/>
     <w:multiLevelType w:val="hybridMultilevel"/>
     <w:tmpl w:val="D018C622"/>
@@ -631,7 +1009,7 @@
       </w:rPr>
     </w:lvl>
   </w:abstractNum>
-  <w:abstractNum w:abstractNumId="2" w15:restartNumberingAfterBreak="0">
+  <w:abstractNum w:abstractNumId="3" w15:restartNumberingAfterBreak="0">
     <w:nsid w:val="346A0EC0"/>
     <w:multiLevelType w:val="hybridMultilevel"/>
     <w:tmpl w:val="04547C32"/>
@@ -744,10 +1122,123 @@
       </w:rPr>
     </w:lvl>
   </w:abstractNum>
-  <w:abstractNum w:abstractNumId="3" w15:restartNumberingAfterBreak="0">
+  <w:abstractNum w:abstractNumId="4" w15:restartNumberingAfterBreak="0">
+    <w:nsid w:val="3BEE56EA"/>
+    <w:multiLevelType w:val="hybridMultilevel"/>
+    <w:tmpl w:val="1CF2FA50"/>
+    <w:lvl w:ilvl="0" w:tplc="04090001">
+      <w:start w:val="1"/>
+      <w:numFmt w:val="bullet"/>
+      <w:lvlText w:val=""/>
+      <w:lvlJc w:val="left"/>
+      <w:pPr>
+        <w:ind w:left="720" w:hanging="360"/>
+      </w:pPr>
+      <w:rPr>
+        <w:rFonts w:ascii="Symbol" w:hAnsi="Symbol" w:hint="default"/>
+      </w:rPr>
+    </w:lvl>
+    <w:lvl w:ilvl="1" w:tplc="0409000F">
+      <w:start w:val="1"/>
+      <w:numFmt w:val="decimal"/>
+      <w:lvlText w:val="%2."/>
+      <w:lvlJc w:val="left"/>
+      <w:pPr>
+        <w:ind w:left="1440" w:hanging="360"/>
+      </w:pPr>
+      <w:rPr>
+        <w:rFonts w:hint="default"/>
+      </w:rPr>
+    </w:lvl>
+    <w:lvl w:ilvl="2" w:tplc="04090005" w:tentative="1">
+      <w:start w:val="1"/>
+      <w:numFmt w:val="bullet"/>
+      <w:lvlText w:val=""/>
+      <w:lvlJc w:val="left"/>
+      <w:pPr>
+        <w:ind w:left="2160" w:hanging="360"/>
+      </w:pPr>
+      <w:rPr>
+        <w:rFonts w:ascii="Wingdings" w:hAnsi="Wingdings" w:hint="default"/>
+      </w:rPr>
+    </w:lvl>
+    <w:lvl w:ilvl="3" w:tplc="04090001" w:tentative="1">
+      <w:start w:val="1"/>
+      <w:numFmt w:val="bullet"/>
+      <w:lvlText w:val=""/>
+      <w:lvlJc w:val="left"/>
+      <w:pPr>
+        <w:ind w:left="2880" w:hanging="360"/>
+      </w:pPr>
+      <w:rPr>
+        <w:rFonts w:ascii="Symbol" w:hAnsi="Symbol" w:hint="default"/>
+      </w:rPr>
+    </w:lvl>
+    <w:lvl w:ilvl="4" w:tplc="04090003" w:tentative="1">
+      <w:start w:val="1"/>
+      <w:numFmt w:val="bullet"/>
+      <w:lvlText w:val="o"/>
+      <w:lvlJc w:val="left"/>
+      <w:pPr>
+        <w:ind w:left="3600" w:hanging="360"/>
+      </w:pPr>
+      <w:rPr>
+        <w:rFonts w:ascii="Courier New" w:hAnsi="Courier New" w:cs="Courier New" w:hint="default"/>
+      </w:rPr>
+    </w:lvl>
+    <w:lvl w:ilvl="5" w:tplc="04090005" w:tentative="1">
+      <w:start w:val="1"/>
+      <w:numFmt w:val="bullet"/>
+      <w:lvlText w:val=""/>
+      <w:lvlJc w:val="left"/>
+      <w:pPr>
+        <w:ind w:left="4320" w:hanging="360"/>
+      </w:pPr>
+      <w:rPr>
+        <w:rFonts w:ascii="Wingdings" w:hAnsi="Wingdings" w:hint="default"/>
+      </w:rPr>
+    </w:lvl>
+    <w:lvl w:ilvl="6" w:tplc="04090001" w:tentative="1">
+      <w:start w:val="1"/>
+      <w:numFmt w:val="bullet"/>
+      <w:lvlText w:val=""/>
+      <w:lvlJc w:val="left"/>
+      <w:pPr>
+        <w:ind w:left="5040" w:hanging="360"/>
+      </w:pPr>
+      <w:rPr>
+        <w:rFonts w:ascii="Symbol" w:hAnsi="Symbol" w:hint="default"/>
+      </w:rPr>
+    </w:lvl>
+    <w:lvl w:ilvl="7" w:tplc="04090003" w:tentative="1">
+      <w:start w:val="1"/>
+      <w:numFmt w:val="bullet"/>
+      <w:lvlText w:val="o"/>
+      <w:lvlJc w:val="left"/>
+      <w:pPr>
+        <w:ind w:left="5760" w:hanging="360"/>
+      </w:pPr>
+      <w:rPr>
+        <w:rFonts w:ascii="Courier New" w:hAnsi="Courier New" w:cs="Courier New" w:hint="default"/>
+      </w:rPr>
+    </w:lvl>
+    <w:lvl w:ilvl="8" w:tplc="04090005" w:tentative="1">
+      <w:start w:val="1"/>
+      <w:numFmt w:val="bullet"/>
+      <w:lvlText w:val=""/>
+      <w:lvlJc w:val="left"/>
+      <w:pPr>
+        <w:ind w:left="6480" w:hanging="360"/>
+      </w:pPr>
+      <w:rPr>
+        <w:rFonts w:ascii="Wingdings" w:hAnsi="Wingdings" w:hint="default"/>
+      </w:rPr>
+    </w:lvl>
+  </w:abstractNum>
+  <w:abstractNum w:abstractNumId="5" w15:restartNumberingAfterBreak="0">
     <w:nsid w:val="5316483E"/>
     <w:multiLevelType w:val="hybridMultilevel"/>
-    <w:tmpl w:val="49FEEE42"/>
+    <w:tmpl w:val="0AA6E5C0"/>
     <w:lvl w:ilvl="0" w:tplc="04090001">
       <w:start w:val="1"/>
       <w:numFmt w:val="bullet"/>
@@ -858,16 +1349,22 @@
     </w:lvl>
   </w:abstractNum>
   <w:num w:numId="1">
-    <w:abstractNumId w:val="1"/>
+    <w:abstractNumId w:val="2"/>
   </w:num>
   <w:num w:numId="2">
     <w:abstractNumId w:val="0"/>
   </w:num>
   <w:num w:numId="3">
-    <w:abstractNumId w:val="2"/>
+    <w:abstractNumId w:val="3"/>
   </w:num>
   <w:num w:numId="4">
-    <w:abstractNumId w:val="3"/>
+    <w:abstractNumId w:val="5"/>
+  </w:num>
+  <w:num w:numId="5">
+    <w:abstractNumId w:val="4"/>
+  </w:num>
+  <w:num w:numId="6">
+    <w:abstractNumId w:val="1"/>
   </w:num>
 </w:numbering>
 </file>
@@ -995,6 +1492,7 @@
     <w:lsdException w:name="HTML Sample" w:semiHidden="1" w:unhideWhenUsed="1"/>
     <w:lsdException w:name="HTML Typewriter" w:semiHidden="1" w:unhideWhenUsed="1"/>
     <w:lsdException w:name="HTML Variable" w:semiHidden="1" w:unhideWhenUsed="1"/>
+    <w:lsdException w:name="Normal Table" w:semiHidden="1" w:unhideWhenUsed="1"/>
     <w:lsdException w:name="annotation subject" w:semiHidden="1" w:unhideWhenUsed="1"/>
     <w:lsdException w:name="No List" w:semiHidden="1" w:unhideWhenUsed="1"/>
     <w:lsdException w:name="Outline List 1" w:semiHidden="1" w:unhideWhenUsed="1"/>
@@ -1041,8 +1539,10 @@
     <w:lsdException w:name="Table Subtle 2" w:semiHidden="1" w:unhideWhenUsed="1"/>
     <w:lsdException w:name="Table Web 1" w:semiHidden="1" w:unhideWhenUsed="1"/>
     <w:lsdException w:name="Table Web 2" w:semiHidden="1" w:unhideWhenUsed="1"/>
+    <w:lsdException w:name="Table Web 3" w:semiHidden="1" w:unhideWhenUsed="1"/>
     <w:lsdException w:name="Balloon Text" w:semiHidden="1" w:unhideWhenUsed="1"/>
     <w:lsdException w:name="Table Grid" w:uiPriority="39"/>
+    <w:lsdException w:name="Table Theme" w:semiHidden="1" w:unhideWhenUsed="1"/>
     <w:lsdException w:name="Placeholder Text" w:semiHidden="1"/>
     <w:lsdException w:name="No Spacing" w:uiPriority="1" w:qFormat="1"/>
     <w:lsdException w:name="Light Shading" w:uiPriority="60"/>

</xml_diff>